<commit_message>
Agrega funcionalidad de modo oscuro, sidebar, topbar
</commit_message>
<xml_diff>
--- a/public/docs/Vision general del proyecto.docx
+++ b/public/docs/Vision general del proyecto.docx
@@ -21,18 +21,7 @@
           <w:szCs w:val="36"/>
           <w:lang w:val="es-ES"/>
         </w:rPr>
-        <w:t>Visió</w:t>
-      </w:r>
-      <w:bookmarkStart w:id="0" w:name="_GoBack"/>
-      <w:bookmarkEnd w:id="0"/>
-      <w:r>
-        <w:rPr>
-          <w:rFonts w:hint="default" w:ascii="Times New Roman" w:hAnsi="Times New Roman" w:cs="Times New Roman"/>
-          <w:sz w:val="36"/>
-          <w:szCs w:val="36"/>
-          <w:lang w:val="es-ES"/>
-        </w:rPr>
-        <w:t>n general del proyecto</w:t>
+        <w:t>Visión general del proyecto</w:t>
       </w:r>
     </w:p>
     <w:p>
@@ -63,7 +52,7 @@
           <w:szCs w:val="24"/>
           <w:lang w:val="es-ES"/>
         </w:rPr>
-        <w:t xml:space="preserve"> Sistema de Pedidos para Proyectos (SiPP)</w:t>
+        <w:t xml:space="preserve"> Sistema Integrado de Pedidos para Proyectos (SiPP)</w:t>
       </w:r>
     </w:p>
     <w:p>
@@ -199,6 +188,7 @@
           <w:lang w:val="es-ES"/>
         </w:rPr>
       </w:pPr>
+      <w:bookmarkStart w:id="0" w:name="_GoBack"/>
       <w:r>
         <w:rPr>
           <w:rFonts w:hint="default" w:ascii="Times New Roman" w:hAnsi="Times New Roman" w:cs="Times New Roman"/>
@@ -746,6 +736,7 @@
     <w:p>
       <w:pPr>
         <w:numPr>
+          <w:ilvl w:val="0"/>
           <w:numId w:val="0"/>
         </w:numPr>
         <w:spacing w:line="360" w:lineRule="auto"/>
@@ -760,6 +751,7 @@
     <w:p>
       <w:pPr>
         <w:numPr>
+          <w:ilvl w:val="0"/>
           <w:numId w:val="0"/>
         </w:numPr>
         <w:spacing w:line="360" w:lineRule="auto"/>
@@ -912,6 +904,7 @@
     <w:p>
       <w:pPr>
         <w:numPr>
+          <w:ilvl w:val="0"/>
           <w:numId w:val="0"/>
         </w:numPr>
         <w:spacing w:line="360" w:lineRule="auto"/>
@@ -1020,6 +1013,7 @@
     <w:p>
       <w:pPr>
         <w:numPr>
+          <w:ilvl w:val="0"/>
           <w:numId w:val="0"/>
         </w:numPr>
         <w:spacing w:line="360" w:lineRule="auto"/>
@@ -1200,9 +1194,11 @@
         <w:t>Prototipos de baja fidelidad (wireframes) para las vistas principales.</w:t>
       </w:r>
     </w:p>
-    <w:p>
-      <w:pPr>
-        <w:numPr>
+    <w:bookmarkEnd w:id="0"/>
+    <w:p>
+      <w:pPr>
+        <w:numPr>
+          <w:ilvl w:val="0"/>
           <w:numId w:val="0"/>
         </w:numPr>
         <w:spacing w:line="360" w:lineRule="auto"/>
@@ -1457,6 +1453,7 @@
     <w:p>
       <w:pPr>
         <w:numPr>
+          <w:ilvl w:val="0"/>
           <w:numId w:val="0"/>
         </w:numPr>
         <w:spacing w:line="360" w:lineRule="auto"/>
@@ -1857,6 +1854,7 @@
     <w:p>
       <w:pPr>
         <w:numPr>
+          <w:ilvl w:val="0"/>
           <w:numId w:val="0"/>
         </w:numPr>
         <w:spacing w:line="360" w:lineRule="auto"/>
@@ -2066,6 +2064,7 @@
     <w:p>
       <w:pPr>
         <w:numPr>
+          <w:ilvl w:val="0"/>
           <w:numId w:val="0"/>
         </w:numPr>
         <w:spacing w:line="360" w:lineRule="auto"/>
@@ -2218,6 +2217,7 @@
     <w:p>
       <w:pPr>
         <w:numPr>
+          <w:ilvl w:val="0"/>
           <w:numId w:val="0"/>
         </w:numPr>
         <w:spacing w:line="360" w:lineRule="auto"/>
@@ -2471,6 +2471,7 @@
     <w:p>
       <w:pPr>
         <w:numPr>
+          <w:ilvl w:val="0"/>
           <w:numId w:val="0"/>
         </w:numPr>
         <w:spacing w:line="360" w:lineRule="auto"/>
@@ -2487,6 +2488,7 @@
     <w:p>
       <w:pPr>
         <w:numPr>
+          <w:ilvl w:val="0"/>
           <w:numId w:val="0"/>
         </w:numPr>
         <w:spacing w:line="360" w:lineRule="auto"/>
@@ -2674,6 +2676,7 @@
     <w:p>
       <w:pPr>
         <w:numPr>
+          <w:ilvl w:val="0"/>
           <w:numId w:val="0"/>
         </w:numPr>
         <w:spacing w:line="360" w:lineRule="auto"/>
@@ -2714,6 +2717,7 @@
     <w:p>
       <w:pPr>
         <w:numPr>
+          <w:ilvl w:val="0"/>
           <w:numId w:val="0"/>
         </w:numPr>
         <w:spacing w:line="360" w:lineRule="auto"/>
@@ -2752,6 +2756,7 @@
     <w:p>
       <w:pPr>
         <w:numPr>
+          <w:ilvl w:val="0"/>
           <w:numId w:val="0"/>
         </w:numPr>
         <w:spacing w:line="360" w:lineRule="auto"/>
@@ -2790,6 +2795,7 @@
     <w:p>
       <w:pPr>
         <w:numPr>
+          <w:ilvl w:val="0"/>
           <w:numId w:val="0"/>
         </w:numPr>
         <w:spacing w:line="360" w:lineRule="auto"/>
@@ -2828,6 +2834,7 @@
     <w:p>
       <w:pPr>
         <w:numPr>
+          <w:ilvl w:val="0"/>
           <w:numId w:val="0"/>
         </w:numPr>
         <w:spacing w:line="360" w:lineRule="auto"/>
@@ -2866,6 +2873,7 @@
     <w:p>
       <w:pPr>
         <w:numPr>
+          <w:ilvl w:val="0"/>
           <w:numId w:val="0"/>
         </w:numPr>
         <w:spacing w:line="360" w:lineRule="auto"/>
@@ -3317,6 +3325,7 @@
     <w:p>
       <w:pPr>
         <w:numPr>
+          <w:ilvl w:val="0"/>
           <w:numId w:val="0"/>
         </w:numPr>
         <w:spacing w:line="360" w:lineRule="auto"/>
@@ -3455,6 +3464,7 @@
     <w:p>
       <w:pPr>
         <w:numPr>
+          <w:ilvl w:val="0"/>
           <w:numId w:val="0"/>
         </w:numPr>
         <w:spacing w:line="360" w:lineRule="auto"/>
@@ -3470,6 +3480,7 @@
     <w:p>
       <w:pPr>
         <w:numPr>
+          <w:ilvl w:val="0"/>
           <w:numId w:val="0"/>
         </w:numPr>
         <w:spacing w:line="360" w:lineRule="auto"/>
@@ -3485,6 +3496,7 @@
     <w:p>
       <w:pPr>
         <w:numPr>
+          <w:ilvl w:val="0"/>
           <w:numId w:val="0"/>
         </w:numPr>
         <w:spacing w:line="360" w:lineRule="auto"/>
@@ -4750,104 +4762,6 @@
     <w:lsdException w:unhideWhenUsed="0" w:uiPriority="0" w:semiHidden="0" w:name="Balloon Text"/>
     <w:lsdException w:unhideWhenUsed="0" w:uiPriority="0" w:semiHidden="0" w:name="Table Grid"/>
     <w:lsdException w:unhideWhenUsed="0" w:uiPriority="0" w:semiHidden="0" w:name="Table Theme"/>
-    <w:lsdException w:unhideWhenUsed="0" w:uiPriority="60" w:semiHidden="0" w:name="Light Shading"/>
-    <w:lsdException w:unhideWhenUsed="0" w:uiPriority="61" w:semiHidden="0" w:name="Light List"/>
-    <w:lsdException w:unhideWhenUsed="0" w:uiPriority="62" w:semiHidden="0" w:name="Light Grid"/>
-    <w:lsdException w:unhideWhenUsed="0" w:uiPriority="63" w:semiHidden="0" w:name="Medium Shading 1"/>
-    <w:lsdException w:unhideWhenUsed="0" w:uiPriority="64" w:semiHidden="0" w:name="Medium Shading 2"/>
-    <w:lsdException w:unhideWhenUsed="0" w:uiPriority="65" w:semiHidden="0" w:name="Medium List 1"/>
-    <w:lsdException w:unhideWhenUsed="0" w:uiPriority="66" w:semiHidden="0" w:name="Medium List 2"/>
-    <w:lsdException w:unhideWhenUsed="0" w:uiPriority="67" w:semiHidden="0" w:name="Medium Grid 1"/>
-    <w:lsdException w:unhideWhenUsed="0" w:uiPriority="68" w:semiHidden="0" w:name="Medium Grid 2"/>
-    <w:lsdException w:unhideWhenUsed="0" w:uiPriority="69" w:semiHidden="0" w:name="Medium Grid 3"/>
-    <w:lsdException w:unhideWhenUsed="0" w:uiPriority="70" w:semiHidden="0" w:name="Dark List"/>
-    <w:lsdException w:unhideWhenUsed="0" w:uiPriority="71" w:semiHidden="0" w:name="Colorful Shading"/>
-    <w:lsdException w:unhideWhenUsed="0" w:uiPriority="72" w:semiHidden="0" w:name="Colorful List"/>
-    <w:lsdException w:unhideWhenUsed="0" w:uiPriority="73" w:semiHidden="0" w:name="Colorful Grid"/>
-    <w:lsdException w:unhideWhenUsed="0" w:uiPriority="60" w:semiHidden="0" w:name="Light Shading Accent 1"/>
-    <w:lsdException w:unhideWhenUsed="0" w:uiPriority="61" w:semiHidden="0" w:name="Light List Accent 1"/>
-    <w:lsdException w:unhideWhenUsed="0" w:uiPriority="62" w:semiHidden="0" w:name="Light Grid Accent 1"/>
-    <w:lsdException w:unhideWhenUsed="0" w:uiPriority="63" w:semiHidden="0" w:name="Medium Shading 1 Accent 1"/>
-    <w:lsdException w:unhideWhenUsed="0" w:uiPriority="64" w:semiHidden="0" w:name="Medium Shading 2 Accent 1"/>
-    <w:lsdException w:unhideWhenUsed="0" w:uiPriority="65" w:semiHidden="0" w:name="Medium List 1 Accent 1"/>
-    <w:lsdException w:unhideWhenUsed="0" w:uiPriority="66" w:semiHidden="0" w:name="Medium List 2 Accent 1"/>
-    <w:lsdException w:unhideWhenUsed="0" w:uiPriority="67" w:semiHidden="0" w:name="Medium Grid 1 Accent 1"/>
-    <w:lsdException w:unhideWhenUsed="0" w:uiPriority="68" w:semiHidden="0" w:name="Medium Grid 2 Accent 1"/>
-    <w:lsdException w:unhideWhenUsed="0" w:uiPriority="69" w:semiHidden="0" w:name="Medium Grid 3 Accent 1"/>
-    <w:lsdException w:unhideWhenUsed="0" w:uiPriority="70" w:semiHidden="0" w:name="Dark List Accent 1"/>
-    <w:lsdException w:unhideWhenUsed="0" w:uiPriority="71" w:semiHidden="0" w:name="Colorful Shading Accent 1"/>
-    <w:lsdException w:unhideWhenUsed="0" w:uiPriority="72" w:semiHidden="0" w:name="Colorful List Accent 1"/>
-    <w:lsdException w:unhideWhenUsed="0" w:uiPriority="73" w:semiHidden="0" w:name="Colorful Grid Accent 1"/>
-    <w:lsdException w:unhideWhenUsed="0" w:uiPriority="60" w:semiHidden="0" w:name="Light Shading Accent 2"/>
-    <w:lsdException w:unhideWhenUsed="0" w:uiPriority="61" w:semiHidden="0" w:name="Light List Accent 2"/>
-    <w:lsdException w:unhideWhenUsed="0" w:uiPriority="62" w:semiHidden="0" w:name="Light Grid Accent 2"/>
-    <w:lsdException w:unhideWhenUsed="0" w:uiPriority="63" w:semiHidden="0" w:name="Medium Shading 1 Accent 2"/>
-    <w:lsdException w:unhideWhenUsed="0" w:uiPriority="64" w:semiHidden="0" w:name="Medium Shading 2 Accent 2"/>
-    <w:lsdException w:unhideWhenUsed="0" w:uiPriority="65" w:semiHidden="0" w:name="Medium List 1 Accent 2"/>
-    <w:lsdException w:unhideWhenUsed="0" w:uiPriority="66" w:semiHidden="0" w:name="Medium List 2 Accent 2"/>
-    <w:lsdException w:unhideWhenUsed="0" w:uiPriority="67" w:semiHidden="0" w:name="Medium Grid 1 Accent 2"/>
-    <w:lsdException w:unhideWhenUsed="0" w:uiPriority="68" w:semiHidden="0" w:name="Medium Grid 2 Accent 2"/>
-    <w:lsdException w:unhideWhenUsed="0" w:uiPriority="69" w:semiHidden="0" w:name="Medium Grid 3 Accent 2"/>
-    <w:lsdException w:unhideWhenUsed="0" w:uiPriority="70" w:semiHidden="0" w:name="Dark List Accent 2"/>
-    <w:lsdException w:unhideWhenUsed="0" w:uiPriority="71" w:semiHidden="0" w:name="Colorful Shading Accent 2"/>
-    <w:lsdException w:unhideWhenUsed="0" w:uiPriority="72" w:semiHidden="0" w:name="Colorful List Accent 2"/>
-    <w:lsdException w:unhideWhenUsed="0" w:uiPriority="73" w:semiHidden="0" w:name="Colorful Grid Accent 2"/>
-    <w:lsdException w:unhideWhenUsed="0" w:uiPriority="60" w:semiHidden="0" w:name="Light Shading Accent 3"/>
-    <w:lsdException w:unhideWhenUsed="0" w:uiPriority="61" w:semiHidden="0" w:name="Light List Accent 3"/>
-    <w:lsdException w:unhideWhenUsed="0" w:uiPriority="62" w:semiHidden="0" w:name="Light Grid Accent 3"/>
-    <w:lsdException w:unhideWhenUsed="0" w:uiPriority="63" w:semiHidden="0" w:name="Medium Shading 1 Accent 3"/>
-    <w:lsdException w:unhideWhenUsed="0" w:uiPriority="64" w:semiHidden="0" w:name="Medium Shading 2 Accent 3"/>
-    <w:lsdException w:unhideWhenUsed="0" w:uiPriority="65" w:semiHidden="0" w:name="Medium List 1 Accent 3"/>
-    <w:lsdException w:unhideWhenUsed="0" w:uiPriority="66" w:semiHidden="0" w:name="Medium List 2 Accent 3"/>
-    <w:lsdException w:unhideWhenUsed="0" w:uiPriority="67" w:semiHidden="0" w:name="Medium Grid 1 Accent 3"/>
-    <w:lsdException w:unhideWhenUsed="0" w:uiPriority="68" w:semiHidden="0" w:name="Medium Grid 2 Accent 3"/>
-    <w:lsdException w:unhideWhenUsed="0" w:uiPriority="69" w:semiHidden="0" w:name="Medium Grid 3 Accent 3"/>
-    <w:lsdException w:unhideWhenUsed="0" w:uiPriority="70" w:semiHidden="0" w:name="Dark List Accent 3"/>
-    <w:lsdException w:unhideWhenUsed="0" w:uiPriority="71" w:semiHidden="0" w:name="Colorful Shading Accent 3"/>
-    <w:lsdException w:unhideWhenUsed="0" w:uiPriority="72" w:semiHidden="0" w:name="Colorful List Accent 3"/>
-    <w:lsdException w:unhideWhenUsed="0" w:uiPriority="73" w:semiHidden="0" w:name="Colorful Grid Accent 3"/>
-    <w:lsdException w:unhideWhenUsed="0" w:uiPriority="60" w:semiHidden="0" w:name="Light Shading Accent 4"/>
-    <w:lsdException w:unhideWhenUsed="0" w:uiPriority="61" w:semiHidden="0" w:name="Light List Accent 4"/>
-    <w:lsdException w:unhideWhenUsed="0" w:uiPriority="62" w:semiHidden="0" w:name="Light Grid Accent 4"/>
-    <w:lsdException w:unhideWhenUsed="0" w:uiPriority="63" w:semiHidden="0" w:name="Medium Shading 1 Accent 4"/>
-    <w:lsdException w:unhideWhenUsed="0" w:uiPriority="64" w:semiHidden="0" w:name="Medium Shading 2 Accent 4"/>
-    <w:lsdException w:unhideWhenUsed="0" w:uiPriority="65" w:semiHidden="0" w:name="Medium List 1 Accent 4"/>
-    <w:lsdException w:unhideWhenUsed="0" w:uiPriority="66" w:semiHidden="0" w:name="Medium List 2 Accent 4"/>
-    <w:lsdException w:unhideWhenUsed="0" w:uiPriority="67" w:semiHidden="0" w:name="Medium Grid 1 Accent 4"/>
-    <w:lsdException w:unhideWhenUsed="0" w:uiPriority="68" w:semiHidden="0" w:name="Medium Grid 2 Accent 4"/>
-    <w:lsdException w:unhideWhenUsed="0" w:uiPriority="69" w:semiHidden="0" w:name="Medium Grid 3 Accent 4"/>
-    <w:lsdException w:unhideWhenUsed="0" w:uiPriority="70" w:semiHidden="0" w:name="Dark List Accent 4"/>
-    <w:lsdException w:unhideWhenUsed="0" w:uiPriority="71" w:semiHidden="0" w:name="Colorful Shading Accent 4"/>
-    <w:lsdException w:unhideWhenUsed="0" w:uiPriority="72" w:semiHidden="0" w:name="Colorful List Accent 4"/>
-    <w:lsdException w:unhideWhenUsed="0" w:uiPriority="73" w:semiHidden="0" w:name="Colorful Grid Accent 4"/>
-    <w:lsdException w:unhideWhenUsed="0" w:uiPriority="60" w:semiHidden="0" w:name="Light Shading Accent 5"/>
-    <w:lsdException w:unhideWhenUsed="0" w:uiPriority="61" w:semiHidden="0" w:name="Light List Accent 5"/>
-    <w:lsdException w:unhideWhenUsed="0" w:uiPriority="62" w:semiHidden="0" w:name="Light Grid Accent 5"/>
-    <w:lsdException w:unhideWhenUsed="0" w:uiPriority="63" w:semiHidden="0" w:name="Medium Shading 1 Accent 5"/>
-    <w:lsdException w:unhideWhenUsed="0" w:uiPriority="64" w:semiHidden="0" w:name="Medium Shading 2 Accent 5"/>
-    <w:lsdException w:unhideWhenUsed="0" w:uiPriority="65" w:semiHidden="0" w:name="Medium List 1 Accent 5"/>
-    <w:lsdException w:unhideWhenUsed="0" w:uiPriority="66" w:semiHidden="0" w:name="Medium List 2 Accent 5"/>
-    <w:lsdException w:unhideWhenUsed="0" w:uiPriority="67" w:semiHidden="0" w:name="Medium Grid 1 Accent 5"/>
-    <w:lsdException w:unhideWhenUsed="0" w:uiPriority="68" w:semiHidden="0" w:name="Medium Grid 2 Accent 5"/>
-    <w:lsdException w:unhideWhenUsed="0" w:uiPriority="69" w:semiHidden="0" w:name="Medium Grid 3 Accent 5"/>
-    <w:lsdException w:unhideWhenUsed="0" w:uiPriority="70" w:semiHidden="0" w:name="Dark List Accent 5"/>
-    <w:lsdException w:unhideWhenUsed="0" w:uiPriority="71" w:semiHidden="0" w:name="Colorful Shading Accent 5"/>
-    <w:lsdException w:unhideWhenUsed="0" w:uiPriority="72" w:semiHidden="0" w:name="Colorful List Accent 5"/>
-    <w:lsdException w:unhideWhenUsed="0" w:uiPriority="73" w:semiHidden="0" w:name="Colorful Grid Accent 5"/>
-    <w:lsdException w:unhideWhenUsed="0" w:uiPriority="60" w:semiHidden="0" w:name="Light Shading Accent 6"/>
-    <w:lsdException w:unhideWhenUsed="0" w:uiPriority="61" w:semiHidden="0" w:name="Light List Accent 6"/>
-    <w:lsdException w:unhideWhenUsed="0" w:uiPriority="62" w:semiHidden="0" w:name="Light Grid Accent 6"/>
-    <w:lsdException w:unhideWhenUsed="0" w:uiPriority="63" w:semiHidden="0" w:name="Medium Shading 1 Accent 6"/>
-    <w:lsdException w:unhideWhenUsed="0" w:uiPriority="64" w:semiHidden="0" w:name="Medium Shading 2 Accent 6"/>
-    <w:lsdException w:unhideWhenUsed="0" w:uiPriority="65" w:semiHidden="0" w:name="Medium List 1 Accent 6"/>
-    <w:lsdException w:unhideWhenUsed="0" w:uiPriority="66" w:semiHidden="0" w:name="Medium List 2 Accent 6"/>
-    <w:lsdException w:unhideWhenUsed="0" w:uiPriority="67" w:semiHidden="0" w:name="Medium Grid 1 Accent 6"/>
-    <w:lsdException w:unhideWhenUsed="0" w:uiPriority="68" w:semiHidden="0" w:name="Medium Grid 2 Accent 6"/>
-    <w:lsdException w:unhideWhenUsed="0" w:uiPriority="69" w:semiHidden="0" w:name="Medium Grid 3 Accent 6"/>
-    <w:lsdException w:unhideWhenUsed="0" w:uiPriority="70" w:semiHidden="0" w:name="Dark List Accent 6"/>
-    <w:lsdException w:unhideWhenUsed="0" w:uiPriority="71" w:semiHidden="0" w:name="Colorful Shading Accent 6"/>
-    <w:lsdException w:unhideWhenUsed="0" w:uiPriority="72" w:semiHidden="0" w:name="Colorful List Accent 6"/>
-    <w:lsdException w:unhideWhenUsed="0" w:uiPriority="73" w:semiHidden="0" w:name="Colorful Grid Accent 6"/>
   </w:latentStyles>
   <w:style w:type="paragraph" w:default="1" w:styleId="1">
     <w:name w:val="Normal"/>

</xml_diff>